<commit_message>
Including streamlined code, data, figures in same repo
</commit_message>
<xml_diff>
--- a/TheoryPaper.docx
+++ b/TheoryPaper.docx
@@ -423,8 +423,6 @@
         </w:rPr>
         <w:t xml:space="preserve">in the light of natural selection and evolution: an organism’s “genotype” characterizes the information passed down to offspring, and an organism’s “phenotype” is the material that natural selection itself acts on. Because of this evolutionary perspective on the importance of phenotype, identifying phenotype that have an effect on fitness in a given environment is an important area of study. </w:t>
       </w:r>
-      <w:bookmarkStart w:id="1" w:name="_GoBack"/>
-      <w:bookmarkEnd w:id="1"/>
     </w:p>
     <w:p>
       <w:pPr>
@@ -502,7 +500,7 @@
         </w:rPr>
         <w:t xml:space="preserve">However, matching phenotypes to their associated fitness effects is a difficult problem. [cite all of quantitative genetics] The traits that we measure can themselves be correlated, and have correlated effects. </w:t>
       </w:r>
-      <w:commentRangeStart w:id="2"/>
+      <w:commentRangeStart w:id="1"/>
       <w:proofErr w:type="spellStart"/>
       <w:r>
         <w:rPr>
@@ -545,12 +543,12 @@
         </w:rPr>
         <w:t>demonstrate that this is very hard, and that the relationship between measurable traits is complicated by the choices of when, how, and what to measure</w:t>
       </w:r>
-      <w:commentRangeEnd w:id="2"/>
+      <w:commentRangeEnd w:id="1"/>
       <w:r>
         <w:rPr>
           <w:rStyle w:val="CommentReference"/>
         </w:rPr>
-        <w:commentReference w:id="2"/>
+        <w:commentReference w:id="1"/>
       </w:r>
       <w:r>
         <w:rPr>
@@ -667,7 +665,7 @@
           <w:szCs w:val="22"/>
         </w:rPr>
       </w:pPr>
-      <w:commentRangeStart w:id="3"/>
+      <w:commentRangeStart w:id="2"/>
       <w:r>
         <w:rPr>
           <w:rFonts w:ascii="Arial" w:hAnsi="Arial" w:cs="Arial"/>
@@ -679,12 +677,12 @@
         </w:rPr>
         <w:t>Antigenic Cartography</w:t>
       </w:r>
-      <w:commentRangeEnd w:id="3"/>
+      <w:commentRangeEnd w:id="2"/>
       <w:r>
         <w:rPr>
           <w:rStyle w:val="CommentReference"/>
         </w:rPr>
-        <w:commentReference w:id="3"/>
+        <w:commentReference w:id="2"/>
       </w:r>
       <w:r>
         <w:rPr>
@@ -958,7 +956,7 @@
           <w:szCs w:val="22"/>
         </w:rPr>
       </w:pPr>
-      <w:commentRangeStart w:id="4"/>
+      <w:commentRangeStart w:id="3"/>
       <w:r>
         <w:rPr>
           <w:rFonts w:ascii="Arial" w:hAnsi="Arial" w:cs="Arial"/>
@@ -968,12 +966,12 @@
         </w:rPr>
         <w:t>Using this general framework</w:t>
       </w:r>
-      <w:commentRangeEnd w:id="4"/>
+      <w:commentRangeEnd w:id="3"/>
       <w:r>
         <w:rPr>
           <w:rStyle w:val="CommentReference"/>
         </w:rPr>
-        <w:commentReference w:id="4"/>
+        <w:commentReference w:id="3"/>
       </w:r>
       <w:r>
         <w:rPr>
@@ -1515,7 +1513,7 @@
         </w:rPr>
         <w:t>and phenotypic dimensionality.</w:t>
       </w:r>
-      <w:commentRangeStart w:id="5"/>
+      <w:commentRangeStart w:id="4"/>
       <w:r>
         <w:rPr>
           <w:rFonts w:ascii="Arial" w:hAnsi="Arial" w:cs="Arial"/>
@@ -1534,12 +1532,12 @@
         </w:rPr>
         <w:t xml:space="preserve"> </w:t>
       </w:r>
-      <w:commentRangeEnd w:id="5"/>
+      <w:commentRangeEnd w:id="4"/>
       <w:r>
         <w:rPr>
           <w:rStyle w:val="CommentReference"/>
         </w:rPr>
-        <w:commentReference w:id="5"/>
+        <w:commentReference w:id="4"/>
       </w:r>
     </w:p>
     <w:p>
@@ -1620,7 +1618,7 @@
         </w:rPr>
         <w:t>. Moreover, assuming additivity of mutants in phenotype is likely to be wrong. This is particularly clear in the extreme example of pairs of loss of function mutations in the same pathway. Finally, a local Gaussian distribution for mutations in phenotypic space is also unlikely loss of function mutations can drastically change the expression of proteins and thus move a cell’s phenotype very far from the initial set of phenotypes. Additionally, there have been calls for the use of partial pleiotropy in these models to reconcile conflicting conclusions by some of these studies</w:t>
       </w:r>
-      <w:commentRangeStart w:id="6"/>
+      <w:commentRangeStart w:id="5"/>
       <w:r>
         <w:rPr>
           <w:rFonts w:ascii="Arial" w:hAnsi="Arial" w:cs="Arial"/>
@@ -1667,12 +1665,12 @@
         </w:rPr>
         <w:fldChar w:fldCharType="end"/>
       </w:r>
-      <w:commentRangeEnd w:id="6"/>
+      <w:commentRangeEnd w:id="5"/>
       <w:r>
         <w:rPr>
           <w:rStyle w:val="CommentReference"/>
         </w:rPr>
-        <w:commentReference w:id="6"/>
+        <w:commentReference w:id="5"/>
       </w:r>
       <w:r>
         <w:rPr>
@@ -1699,6 +1697,54 @@
           <w:szCs w:val="22"/>
         </w:rPr>
       </w:pPr>
+      <w:commentRangeStart w:id="6"/>
+      <w:r>
+        <w:rPr>
+          <w:rFonts w:ascii="Arial" w:hAnsi="Arial" w:cs="Arial"/>
+          <w:bCs/>
+          <w:color w:val="000000"/>
+          <w:sz w:val="22"/>
+          <w:szCs w:val="22"/>
+        </w:rPr>
+        <w:t>O</w:t>
+      </w:r>
+      <w:r>
+        <w:rPr>
+          <w:rFonts w:ascii="Arial" w:hAnsi="Arial" w:cs="Arial"/>
+          <w:bCs/>
+          <w:color w:val="000000"/>
+          <w:sz w:val="22"/>
+          <w:szCs w:val="22"/>
+        </w:rPr>
+        <w:t>ne</w:t>
+      </w:r>
+      <w:r>
+        <w:rPr>
+          <w:rFonts w:ascii="Arial" w:hAnsi="Arial" w:cs="Arial"/>
+          <w:bCs/>
+          <w:color w:val="000000"/>
+          <w:sz w:val="22"/>
+          <w:szCs w:val="22"/>
+        </w:rPr>
+        <w:t xml:space="preserve"> approach </w:t>
+      </w:r>
+      <w:commentRangeEnd w:id="6"/>
+      <w:r>
+        <w:rPr>
+          <w:rStyle w:val="CommentReference"/>
+        </w:rPr>
+        <w:commentReference w:id="6"/>
+      </w:r>
+      <w:r>
+        <w:rPr>
+          <w:rFonts w:ascii="Arial" w:hAnsi="Arial" w:cs="Arial"/>
+          <w:bCs/>
+          <w:color w:val="000000"/>
+          <w:sz w:val="22"/>
+          <w:szCs w:val="22"/>
+        </w:rPr>
+        <w:t xml:space="preserve">is to instead consider the problem from the other direction – measure changes in fitness across environments to understand which phenotypes are important to fitness in a given environment. There are clear problems with this approach when measuring fitness across very different environments: the environmental contribution to phenotype is likely to have a larger influence and different phenotypes are likely to have very different contributions in these various environments. Instead, consider subtle environmental changes. In such environments, rather than a complete change in the phenotypes important to fitness, there is instead a subtle shift in the relative importance of the phenotypes that influence </w:t>
+      </w:r>
       <w:commentRangeStart w:id="7"/>
       <w:r>
         <w:rPr>
@@ -1708,27 +1754,7 @@
           <w:sz w:val="22"/>
           <w:szCs w:val="22"/>
         </w:rPr>
-        <w:t>O</w:t>
-      </w:r>
-      <w:r>
-        <w:rPr>
-          <w:rFonts w:ascii="Arial" w:hAnsi="Arial" w:cs="Arial"/>
-          <w:bCs/>
-          <w:color w:val="000000"/>
-          <w:sz w:val="22"/>
-          <w:szCs w:val="22"/>
-        </w:rPr>
-        <w:t>ne</w:t>
-      </w:r>
-      <w:r>
-        <w:rPr>
-          <w:rFonts w:ascii="Arial" w:hAnsi="Arial" w:cs="Arial"/>
-          <w:bCs/>
-          <w:color w:val="000000"/>
-          <w:sz w:val="22"/>
-          <w:szCs w:val="22"/>
-        </w:rPr>
-        <w:t xml:space="preserve"> approach </w:t>
+        <w:t xml:space="preserve">fitness. </w:t>
       </w:r>
       <w:commentRangeEnd w:id="7"/>
       <w:r>
@@ -1736,34 +1762,6 @@
           <w:rStyle w:val="CommentReference"/>
         </w:rPr>
         <w:commentReference w:id="7"/>
-      </w:r>
-      <w:r>
-        <w:rPr>
-          <w:rFonts w:ascii="Arial" w:hAnsi="Arial" w:cs="Arial"/>
-          <w:bCs/>
-          <w:color w:val="000000"/>
-          <w:sz w:val="22"/>
-          <w:szCs w:val="22"/>
-        </w:rPr>
-        <w:t xml:space="preserve">is to instead consider the problem from the other direction – measure changes in fitness across environments to understand which phenotypes are important to fitness in a given environment. There are clear problems with this approach when measuring fitness across very different environments: the environmental contribution to phenotype is likely to have a larger influence and different phenotypes are likely to have very different contributions in these various environments. Instead, consider subtle environmental changes. In such environments, rather than a complete change in the phenotypes important to fitness, there is instead a subtle shift in the relative importance of the phenotypes that influence </w:t>
-      </w:r>
-      <w:commentRangeStart w:id="8"/>
-      <w:r>
-        <w:rPr>
-          <w:rFonts w:ascii="Arial" w:hAnsi="Arial" w:cs="Arial"/>
-          <w:bCs/>
-          <w:color w:val="000000"/>
-          <w:sz w:val="22"/>
-          <w:szCs w:val="22"/>
-        </w:rPr>
-        <w:t xml:space="preserve">fitness. </w:t>
-      </w:r>
-      <w:commentRangeEnd w:id="8"/>
-      <w:r>
-        <w:rPr>
-          <w:rStyle w:val="CommentReference"/>
-        </w:rPr>
-        <w:commentReference w:id="8"/>
       </w:r>
     </w:p>
     <w:p>
@@ -2189,7 +2187,7 @@
         </w:rPr>
         <w:t xml:space="preserve">el of phenotypic evolution </w:t>
       </w:r>
-      <w:commentRangeStart w:id="9"/>
+      <w:commentRangeStart w:id="8"/>
       <w:r>
         <w:rPr>
           <w:rFonts w:ascii="Arial" w:hAnsi="Arial" w:cs="Arial"/>
@@ -2199,12 +2197,12 @@
         </w:rPr>
         <w:t>analogous</w:t>
       </w:r>
-      <w:commentRangeEnd w:id="9"/>
+      <w:commentRangeEnd w:id="8"/>
       <w:r>
         <w:rPr>
           <w:rStyle w:val="CommentReference"/>
         </w:rPr>
-        <w:commentReference w:id="9"/>
+        <w:commentReference w:id="8"/>
       </w:r>
       <w:r>
         <w:rPr>
@@ -2498,7 +2496,7 @@
         </w:rPr>
         <w:t>, b</w:t>
       </w:r>
-      <w:commentRangeStart w:id="10"/>
+      <w:commentRangeStart w:id="9"/>
       <w:r>
         <w:rPr>
           <w:rFonts w:ascii="Arial" w:hAnsi="Arial" w:cs="Arial"/>
@@ -2508,12 +2506,12 @@
         </w:rPr>
         <w:t xml:space="preserve">ut is not generally true if the interactions between traits differ between conditions. </w:t>
       </w:r>
-      <w:commentRangeEnd w:id="10"/>
+      <w:commentRangeEnd w:id="9"/>
       <w:r>
         <w:rPr>
           <w:rStyle w:val="CommentReference"/>
         </w:rPr>
-        <w:commentReference w:id="10"/>
+        <w:commentReference w:id="9"/>
       </w:r>
       <w:r>
         <w:rPr>
@@ -2736,7 +2734,7 @@
               </m:rad>
             </m:den>
           </m:f>
-          <w:commentRangeStart w:id="11"/>
+          <w:commentRangeStart w:id="10"/>
           <m:func>
             <m:funcPr>
               <m:ctrlPr>
@@ -3020,7 +3018,7 @@
               </m:d>
             </m:e>
           </m:func>
-          <w:commentRangeEnd w:id="11"/>
+          <w:commentRangeEnd w:id="10"/>
           <m:r>
             <m:rPr>
               <m:sty m:val="p"/>
@@ -3028,7 +3026,7 @@
             <w:rPr>
               <w:rStyle w:val="CommentReference"/>
             </w:rPr>
-            <w:commentReference w:id="11"/>
+            <w:commentReference w:id="10"/>
           </m:r>
         </m:oMath>
       </m:oMathPara>
@@ -3574,7 +3572,7 @@
         </w:rPr>
         <w:t xml:space="preserve"> is constant across environmental condition and dimension (ignoring any specific, correlated effect of phenotypes on fitness in </w:t>
       </w:r>
-      <w:commentRangeStart w:id="12"/>
+      <w:commentRangeStart w:id="11"/>
       <w:r>
         <w:rPr>
           <w:rFonts w:ascii="Arial" w:hAnsi="Arial" w:cs="Arial"/>
@@ -3584,12 +3582,12 @@
         </w:rPr>
         <w:t>a given environment).</w:t>
       </w:r>
-      <w:commentRangeEnd w:id="12"/>
+      <w:commentRangeEnd w:id="11"/>
       <w:r>
         <w:rPr>
           <w:rStyle w:val="CommentReference"/>
         </w:rPr>
-        <w:commentReference w:id="12"/>
+        <w:commentReference w:id="11"/>
       </w:r>
     </w:p>
     <w:p>
@@ -4047,7 +4045,7 @@
           <w:szCs w:val="22"/>
         </w:rPr>
       </w:pPr>
-      <w:commentRangeStart w:id="13"/>
+      <w:commentRangeStart w:id="12"/>
       <w:r>
         <w:rPr>
           <w:rFonts w:ascii="Arial" w:hAnsi="Arial" w:cs="Arial"/>
@@ -4112,12 +4110,12 @@
         </w:rPr>
         <w:t>.</w:t>
       </w:r>
-      <w:commentRangeEnd w:id="13"/>
+      <w:commentRangeEnd w:id="12"/>
       <w:r>
         <w:rPr>
           <w:rStyle w:val="CommentReference"/>
         </w:rPr>
-        <w:commentReference w:id="13"/>
+        <w:commentReference w:id="12"/>
       </w:r>
     </w:p>
     <w:p>
@@ -5201,7 +5199,7 @@
         </w:rPr>
         <w:t xml:space="preserve"> measure of the </w:t>
       </w:r>
-      <w:commentRangeStart w:id="14"/>
+      <w:commentRangeStart w:id="13"/>
       <w:r>
         <w:rPr>
           <w:rFonts w:ascii="Arial" w:eastAsiaTheme="minorEastAsia" w:hAnsi="Arial" w:cs="Arial"/>
@@ -5211,12 +5209,12 @@
         </w:rPr>
         <w:t xml:space="preserve">measurement uncertainty (see SI). </w:t>
       </w:r>
-      <w:commentRangeEnd w:id="14"/>
+      <w:commentRangeEnd w:id="13"/>
       <w:r>
         <w:rPr>
           <w:rStyle w:val="CommentReference"/>
         </w:rPr>
-        <w:commentReference w:id="14"/>
+        <w:commentReference w:id="13"/>
       </w:r>
     </w:p>
     <w:p>
@@ -5774,7 +5772,7 @@
           <w:szCs w:val="22"/>
         </w:rPr>
       </w:pPr>
-      <w:commentRangeStart w:id="15"/>
+      <w:commentRangeStart w:id="14"/>
       <w:r>
         <w:rPr>
           <w:rFonts w:ascii="Arial" w:hAnsi="Arial" w:cs="Arial"/>
@@ -5786,12 +5784,12 @@
         </w:rPr>
         <w:t>Results</w:t>
       </w:r>
-      <w:commentRangeEnd w:id="15"/>
+      <w:commentRangeEnd w:id="14"/>
       <w:r>
         <w:rPr>
           <w:rStyle w:val="CommentReference"/>
         </w:rPr>
-        <w:commentReference w:id="15"/>
+        <w:commentReference w:id="14"/>
       </w:r>
     </w:p>
     <w:p>
@@ -5894,7 +5892,7 @@
         </w:rPr>
         <w:t xml:space="preserve">Figure 2. </w:t>
       </w:r>
-      <w:commentRangeStart w:id="16"/>
+      <w:commentRangeStart w:id="15"/>
       <w:r>
         <w:rPr>
           <w:rFonts w:ascii="Arial" w:hAnsi="Arial" w:cs="Arial"/>
@@ -5905,12 +5903,12 @@
         </w:rPr>
         <w:t xml:space="preserve">Cross validation scheme and simulation results. </w:t>
       </w:r>
-      <w:commentRangeEnd w:id="16"/>
+      <w:commentRangeEnd w:id="15"/>
       <w:r>
         <w:rPr>
           <w:rStyle w:val="CommentReference"/>
         </w:rPr>
-        <w:commentReference w:id="16"/>
+        <w:commentReference w:id="15"/>
       </w:r>
       <w:r>
         <w:rPr>
@@ -5941,7 +5939,7 @@
         <w:lastRenderedPageBreak/>
         <w:t xml:space="preserve">scheme. First, we place a “training” set of optima and mutants in each d-dimensional space. Here, the fit of the model to the data will continuously increase as we add more dimensions. Second, we hold this space constant and place new optima using the information of the mutants in the training set and separately place new mutants using the optima in the training set. Finally, we evaluate the predicted fitness of the “test” set, which consists of the new, independently-placed optima and mutants. The fit of the model with the test set should decrease at some critical number of dimensions, representing where overfitting of the training set occurred, and serving as an estimate for the true underlying dimensionality. </w:t>
       </w:r>
-      <w:commentRangeStart w:id="17"/>
+      <w:commentRangeStart w:id="16"/>
       <w:r>
         <w:rPr>
           <w:rFonts w:ascii="Arial" w:hAnsi="Arial" w:cs="Arial"/>
@@ -5961,12 +5959,12 @@
         </w:rPr>
         <w:t xml:space="preserve"> Comparison </w:t>
       </w:r>
-      <w:commentRangeEnd w:id="17"/>
+      <w:commentRangeEnd w:id="16"/>
       <w:r>
         <w:rPr>
           <w:rStyle w:val="CommentReference"/>
         </w:rPr>
-        <w:commentReference w:id="17"/>
+        <w:commentReference w:id="16"/>
       </w:r>
       <w:r>
         <w:rPr>
@@ -5986,7 +5984,7 @@
         </w:rPr>
         <w:t xml:space="preserve">across various simulations with varying levels of error. </w:t>
       </w:r>
-      <w:commentRangeStart w:id="18"/>
+      <w:commentRangeStart w:id="17"/>
       <w:r>
         <w:rPr>
           <w:rFonts w:ascii="Arial" w:hAnsi="Arial" w:cs="Arial"/>
@@ -6006,12 +6004,12 @@
         </w:rPr>
         <w:t xml:space="preserve">Visualization </w:t>
       </w:r>
-      <w:commentRangeEnd w:id="18"/>
+      <w:commentRangeEnd w:id="17"/>
       <w:r>
         <w:rPr>
           <w:rStyle w:val="CommentReference"/>
         </w:rPr>
-        <w:commentReference w:id="18"/>
+        <w:commentReference w:id="17"/>
       </w:r>
       <w:r>
         <w:rPr>
@@ -6147,7 +6145,7 @@
           <w:szCs w:val="22"/>
         </w:rPr>
       </w:pPr>
-      <w:commentRangeStart w:id="19"/>
+      <w:commentRangeStart w:id="18"/>
       <w:r>
         <w:rPr>
           <w:rFonts w:ascii="Arial" w:hAnsi="Arial" w:cs="Arial"/>
@@ -6157,12 +6155,12 @@
         </w:rPr>
         <w:t>Our inference procedure accurately estimates the correct number of dimensions (Fig. 2B</w:t>
       </w:r>
-      <w:commentRangeEnd w:id="19"/>
+      <w:commentRangeEnd w:id="18"/>
       <w:r>
         <w:rPr>
           <w:rStyle w:val="CommentReference"/>
         </w:rPr>
-        <w:commentReference w:id="19"/>
+        <w:commentReference w:id="18"/>
       </w:r>
       <w:r>
         <w:rPr>
@@ -6308,6 +6306,59 @@
           <w:szCs w:val="22"/>
         </w:rPr>
       </w:pPr>
+      <w:commentRangeStart w:id="19"/>
+      <w:r>
+        <w:rPr>
+          <w:rFonts w:ascii="Arial" w:hAnsi="Arial" w:cs="Arial"/>
+          <w:color w:val="000000"/>
+          <w:sz w:val="22"/>
+          <w:szCs w:val="22"/>
+        </w:rPr>
+        <w:t xml:space="preserve">The </w:t>
+      </w:r>
+      <w:commentRangeEnd w:id="19"/>
+      <w:r>
+        <w:rPr>
+          <w:rStyle w:val="CommentReference"/>
+        </w:rPr>
+        <w:commentReference w:id="19"/>
+      </w:r>
+      <w:r>
+        <w:rPr>
+          <w:rFonts w:ascii="Arial" w:hAnsi="Arial" w:cs="Arial"/>
+          <w:color w:val="000000"/>
+          <w:sz w:val="22"/>
+          <w:szCs w:val="22"/>
+        </w:rPr>
+        <w:t>ability to detect the influence depends on the dispersion of mutants and optima in trait space, precision of measurement, and the combination of the two. If mutants and optima are less dispersed (mutants have simil</w:t>
+      </w:r>
+      <w:r>
+        <w:rPr>
+          <w:rFonts w:ascii="Arial" w:hAnsi="Arial" w:cs="Arial"/>
+          <w:color w:val="000000"/>
+          <w:sz w:val="22"/>
+          <w:szCs w:val="22"/>
+        </w:rPr>
+        <w:t>ar phenotypes and conditions</w:t>
+      </w:r>
+      <w:r>
+        <w:rPr>
+          <w:rFonts w:ascii="Arial" w:hAnsi="Arial" w:cs="Arial"/>
+          <w:color w:val="000000"/>
+          <w:sz w:val="22"/>
+          <w:szCs w:val="22"/>
+        </w:rPr>
+        <w:t xml:space="preserve"> have subtle differences), then more precise measurements are needed (and vice versa). Because our model assumes that each trait contributes equally to fitness, traits that have lower contribution (in un-rescaled space) will al</w:t>
+      </w:r>
+      <w:r>
+        <w:rPr>
+          <w:rFonts w:ascii="Arial" w:hAnsi="Arial" w:cs="Arial"/>
+          <w:color w:val="000000"/>
+          <w:sz w:val="22"/>
+          <w:szCs w:val="22"/>
+        </w:rPr>
+        <w:t xml:space="preserve">so </w:t>
+      </w:r>
       <w:commentRangeStart w:id="20"/>
       <w:r>
         <w:rPr>
@@ -6316,7 +6367,25 @@
           <w:sz w:val="22"/>
           <w:szCs w:val="22"/>
         </w:rPr>
-        <w:t xml:space="preserve">The </w:t>
+        <w:t>have the effect of lowe</w:t>
+      </w:r>
+      <w:r>
+        <w:rPr>
+          <w:rFonts w:ascii="Arial" w:hAnsi="Arial" w:cs="Arial"/>
+          <w:color w:val="000000"/>
+          <w:sz w:val="22"/>
+          <w:szCs w:val="22"/>
+        </w:rPr>
+        <w:t>ring the dispersion of mutants for that trait in rescaled space.</w:t>
+      </w:r>
+      <w:r>
+        <w:rPr>
+          <w:rFonts w:ascii="Arial" w:hAnsi="Arial" w:cs="Arial"/>
+          <w:color w:val="000000"/>
+          <w:sz w:val="22"/>
+          <w:szCs w:val="22"/>
+        </w:rPr>
+        <w:t xml:space="preserve"> </w:t>
       </w:r>
       <w:commentRangeEnd w:id="20"/>
       <w:r>
@@ -6324,77 +6393,6 @@
           <w:rStyle w:val="CommentReference"/>
         </w:rPr>
         <w:commentReference w:id="20"/>
-      </w:r>
-      <w:r>
-        <w:rPr>
-          <w:rFonts w:ascii="Arial" w:hAnsi="Arial" w:cs="Arial"/>
-          <w:color w:val="000000"/>
-          <w:sz w:val="22"/>
-          <w:szCs w:val="22"/>
-        </w:rPr>
-        <w:t>ability to detect the influence depends on the dispersion of mutants and optima in trait space, precision of measurement, and the combination of the two. If mutants and optima are less dispersed (mutants have simil</w:t>
-      </w:r>
-      <w:r>
-        <w:rPr>
-          <w:rFonts w:ascii="Arial" w:hAnsi="Arial" w:cs="Arial"/>
-          <w:color w:val="000000"/>
-          <w:sz w:val="22"/>
-          <w:szCs w:val="22"/>
-        </w:rPr>
-        <w:t>ar phenotypes and conditions</w:t>
-      </w:r>
-      <w:r>
-        <w:rPr>
-          <w:rFonts w:ascii="Arial" w:hAnsi="Arial" w:cs="Arial"/>
-          <w:color w:val="000000"/>
-          <w:sz w:val="22"/>
-          <w:szCs w:val="22"/>
-        </w:rPr>
-        <w:t xml:space="preserve"> have subtle differences), then more precise measurements are needed (and vice versa). Because our model assumes that each trait contributes equally to fitness, traits that have lower contribution (in un-rescaled space) will al</w:t>
-      </w:r>
-      <w:r>
-        <w:rPr>
-          <w:rFonts w:ascii="Arial" w:hAnsi="Arial" w:cs="Arial"/>
-          <w:color w:val="000000"/>
-          <w:sz w:val="22"/>
-          <w:szCs w:val="22"/>
-        </w:rPr>
-        <w:t xml:space="preserve">so </w:t>
-      </w:r>
-      <w:commentRangeStart w:id="21"/>
-      <w:r>
-        <w:rPr>
-          <w:rFonts w:ascii="Arial" w:hAnsi="Arial" w:cs="Arial"/>
-          <w:color w:val="000000"/>
-          <w:sz w:val="22"/>
-          <w:szCs w:val="22"/>
-        </w:rPr>
-        <w:t>have the effect of lowe</w:t>
-      </w:r>
-      <w:r>
-        <w:rPr>
-          <w:rFonts w:ascii="Arial" w:hAnsi="Arial" w:cs="Arial"/>
-          <w:color w:val="000000"/>
-          <w:sz w:val="22"/>
-          <w:szCs w:val="22"/>
-        </w:rPr>
-        <w:t>ring the dispersion of mutants for that trait in rescaled space.</w:t>
-      </w:r>
-      <w:r>
-        <w:rPr>
-          <w:rFonts w:ascii="Arial" w:hAnsi="Arial" w:cs="Arial"/>
-          <w:color w:val="000000"/>
-          <w:sz w:val="22"/>
-          <w:szCs w:val="22"/>
-        </w:rPr>
-        <w:t xml:space="preserve"> </w:t>
-      </w:r>
-      <w:commentRangeEnd w:id="21"/>
-      <w:r>
-        <w:rPr>
-          <w:rStyle w:val="CommentReference"/>
-        </w:rPr>
-        <w:commentReference w:id="21"/>
       </w:r>
       <w:r>
         <w:rPr>
@@ -6595,7 +6593,7 @@
         </w:rPr>
         <w:t xml:space="preserve"> Effect of anisotropy on inference of number of dimensions for selection (D), mutation (E), and </w:t>
       </w:r>
-      <w:commentRangeStart w:id="22"/>
+      <w:commentRangeStart w:id="21"/>
       <w:r>
         <w:rPr>
           <w:rFonts w:ascii="Arial" w:hAnsi="Arial" w:cs="Arial"/>
@@ -6605,12 +6603,12 @@
         </w:rPr>
         <w:t xml:space="preserve">dispersion (F). </w:t>
       </w:r>
-      <w:commentRangeEnd w:id="22"/>
+      <w:commentRangeEnd w:id="21"/>
       <w:r>
         <w:rPr>
           <w:rStyle w:val="CommentReference"/>
         </w:rPr>
-        <w:commentReference w:id="22"/>
+        <w:commentReference w:id="21"/>
       </w:r>
     </w:p>
     <w:p>
@@ -6638,7 +6636,7 @@
         </w:rPr>
         <w:t>[</w:t>
       </w:r>
-      <w:commentRangeStart w:id="23"/>
+      <w:commentRangeStart w:id="22"/>
       <w:r>
         <w:rPr>
           <w:rFonts w:ascii="Arial" w:hAnsi="Arial" w:cs="Arial"/>
@@ -6649,13 +6647,13 @@
         </w:rPr>
         <w:t>need a section on the results of non-subtle perturbations?</w:t>
       </w:r>
-      <w:commentRangeEnd w:id="23"/>
+      <w:commentRangeEnd w:id="22"/>
       <w:r>
         <w:rPr>
           <w:rStyle w:val="CommentReference"/>
           <w:color w:val="FF0000"/>
         </w:rPr>
-        <w:commentReference w:id="23"/>
+        <w:commentReference w:id="22"/>
       </w:r>
       <w:r>
         <w:rPr>
@@ -6779,7 +6777,7 @@
           <w:szCs w:val="22"/>
         </w:rPr>
       </w:pPr>
-      <w:commentRangeStart w:id="24"/>
+      <w:commentRangeStart w:id="23"/>
       <w:r>
         <w:rPr>
           <w:rFonts w:ascii="Arial" w:hAnsi="Arial" w:cs="Arial"/>
@@ -6822,13 +6820,13 @@
         </w:rPr>
         <w:t xml:space="preserve"> data?</w:t>
       </w:r>
-      <w:commentRangeEnd w:id="24"/>
+      <w:commentRangeEnd w:id="23"/>
       <w:r>
         <w:rPr>
           <w:rStyle w:val="CommentReference"/>
           <w:color w:val="FF0000"/>
         </w:rPr>
-        <w:commentReference w:id="24"/>
+        <w:commentReference w:id="23"/>
       </w:r>
     </w:p>
     <w:p>
@@ -6886,16 +6884,16 @@
         <w:rPr>
           <w:rFonts w:ascii="Arial" w:hAnsi="Arial" w:cs="Arial"/>
           <w:bCs/>
-          <w:color w:val="000000"/>
-          <w:sz w:val="22"/>
-          <w:szCs w:val="22"/>
-        </w:rPr>
-      </w:pPr>
-      <w:r>
-        <w:rPr>
-          <w:rFonts w:ascii="Arial" w:hAnsi="Arial" w:cs="Arial"/>
-          <w:bCs/>
-          <w:color w:val="000000"/>
+          <w:color w:val="FF0000"/>
+          <w:sz w:val="22"/>
+          <w:szCs w:val="22"/>
+        </w:rPr>
+      </w:pPr>
+      <w:r>
+        <w:rPr>
+          <w:rFonts w:ascii="Arial" w:hAnsi="Arial" w:cs="Arial"/>
+          <w:bCs/>
+          <w:color w:val="FF0000"/>
           <w:sz w:val="22"/>
           <w:szCs w:val="22"/>
         </w:rPr>
@@ -6905,7 +6903,7 @@
         <w:rPr>
           <w:rFonts w:ascii="Arial" w:hAnsi="Arial" w:cs="Arial"/>
           <w:bCs/>
-          <w:color w:val="000000"/>
+          <w:color w:val="FF0000"/>
           <w:sz w:val="22"/>
           <w:szCs w:val="22"/>
         </w:rPr>
@@ -6915,11 +6913,23 @@
         <w:rPr>
           <w:rFonts w:ascii="Arial" w:hAnsi="Arial" w:cs="Arial"/>
           <w:bCs/>
-          <w:color w:val="000000"/>
-          <w:sz w:val="22"/>
-          <w:szCs w:val="22"/>
-        </w:rPr>
-        <w:t>+ upcoming amazing paper on 1bigbatch]</w:t>
+          <w:color w:val="FF0000"/>
+          <w:sz w:val="22"/>
+          <w:szCs w:val="22"/>
+        </w:rPr>
+        <w:t>+ upcoming amazi</w:t>
+      </w:r>
+      <w:bookmarkStart w:id="24" w:name="_GoBack"/>
+      <w:bookmarkEnd w:id="24"/>
+      <w:r>
+        <w:rPr>
+          <w:rFonts w:ascii="Arial" w:hAnsi="Arial" w:cs="Arial"/>
+          <w:bCs/>
+          <w:color w:val="FF0000"/>
+          <w:sz w:val="22"/>
+          <w:szCs w:val="22"/>
+        </w:rPr>
+        <w:t>ng paper on 1bigbatch]</w:t>
       </w:r>
     </w:p>
     <w:p>
@@ -9047,7 +9057,7 @@
       </w:r>
     </w:p>
   </w:comment>
-  <w:comment w:id="2" w:author="Grant Kinsler" w:date="2018-08-02T12:08:00Z" w:initials="GK">
+  <w:comment w:id="1" w:author="Grant Kinsler" w:date="2018-08-02T12:08:00Z" w:initials="GK">
     <w:p>
       <w:pPr>
         <w:pStyle w:val="CommentText"/>
@@ -9063,7 +9073,7 @@
       </w:r>
     </w:p>
   </w:comment>
-  <w:comment w:id="3" w:author="Grant Kinsler" w:date="2018-08-01T20:21:00Z" w:initials="GK">
+  <w:comment w:id="2" w:author="Grant Kinsler" w:date="2018-08-01T20:21:00Z" w:initials="GK">
     <w:p>
       <w:pPr>
         <w:pStyle w:val="CommentText"/>
@@ -9103,7 +9113,7 @@
       </w:r>
     </w:p>
   </w:comment>
-  <w:comment w:id="4" w:author="Grant Kinsler" w:date="2018-08-02T14:22:00Z" w:initials="GK">
+  <w:comment w:id="3" w:author="Grant Kinsler" w:date="2018-08-02T14:22:00Z" w:initials="GK">
     <w:p>
       <w:pPr>
         <w:pStyle w:val="CommentText"/>
@@ -9122,7 +9132,7 @@
       </w:r>
     </w:p>
   </w:comment>
-  <w:comment w:id="5" w:author="Grant Kinsler" w:date="2018-07-26T10:58:00Z" w:initials="GK">
+  <w:comment w:id="4" w:author="Grant Kinsler" w:date="2018-07-26T10:58:00Z" w:initials="GK">
     <w:p>
       <w:pPr>
         <w:pStyle w:val="CommentText"/>
@@ -9138,7 +9148,7 @@
       </w:r>
     </w:p>
   </w:comment>
-  <w:comment w:id="6" w:author="Grant Kinsler" w:date="2018-08-03T09:04:00Z" w:initials="GK">
+  <w:comment w:id="5" w:author="Grant Kinsler" w:date="2018-08-03T09:04:00Z" w:initials="GK">
     <w:p>
       <w:pPr>
         <w:pStyle w:val="CommentText"/>
@@ -9192,7 +9202,7 @@
       </w:r>
     </w:p>
   </w:comment>
-  <w:comment w:id="7" w:author="Grant Kinsler" w:date="2018-08-01T14:36:00Z" w:initials="GK">
+  <w:comment w:id="6" w:author="Grant Kinsler" w:date="2018-08-01T14:36:00Z" w:initials="GK">
     <w:p>
       <w:pPr>
         <w:pStyle w:val="CommentText"/>
@@ -9211,7 +9221,7 @@
       </w:r>
     </w:p>
   </w:comment>
-  <w:comment w:id="8" w:author="Grant Kinsler" w:date="2018-08-01T14:35:00Z" w:initials="GK">
+  <w:comment w:id="7" w:author="Grant Kinsler" w:date="2018-08-01T14:35:00Z" w:initials="GK">
     <w:p>
       <w:pPr>
         <w:pStyle w:val="CommentText"/>
@@ -9227,7 +9237,7 @@
       </w:r>
     </w:p>
   </w:comment>
-  <w:comment w:id="9" w:author="Grant Kinsler" w:date="2018-07-31T14:41:00Z" w:initials="GK">
+  <w:comment w:id="8" w:author="Grant Kinsler" w:date="2018-07-31T14:41:00Z" w:initials="GK">
     <w:p>
       <w:pPr>
         <w:pStyle w:val="CommentText"/>
@@ -9243,7 +9253,7 @@
       </w:r>
     </w:p>
   </w:comment>
-  <w:comment w:id="10" w:author="Grant Kinsler" w:date="2018-07-30T16:58:00Z" w:initials="GK">
+  <w:comment w:id="9" w:author="Grant Kinsler" w:date="2018-07-30T16:58:00Z" w:initials="GK">
     <w:p>
       <w:pPr>
         <w:pStyle w:val="CommentText"/>
@@ -9267,7 +9277,7 @@
       </w:r>
     </w:p>
   </w:comment>
-  <w:comment w:id="11" w:author="Grant Kinsler" w:date="2018-08-02T11:59:00Z" w:initials="GK">
+  <w:comment w:id="10" w:author="Grant Kinsler" w:date="2018-08-02T11:59:00Z" w:initials="GK">
     <w:p>
       <w:pPr>
         <w:pStyle w:val="CommentText"/>
@@ -9299,7 +9309,7 @@
       </w:r>
     </w:p>
   </w:comment>
-  <w:comment w:id="12" w:author="Grant Kinsler" w:date="2018-08-02T11:57:00Z" w:initials="GK">
+  <w:comment w:id="11" w:author="Grant Kinsler" w:date="2018-08-02T11:57:00Z" w:initials="GK">
     <w:p>
       <w:pPr>
         <w:pStyle w:val="CommentText"/>
@@ -9315,7 +9325,7 @@
       </w:r>
     </w:p>
   </w:comment>
-  <w:comment w:id="13" w:author="Grant Kinsler" w:date="2018-08-02T17:28:00Z" w:initials="GK">
+  <w:comment w:id="12" w:author="Grant Kinsler" w:date="2018-08-02T17:28:00Z" w:initials="GK">
     <w:p>
       <w:pPr>
         <w:pStyle w:val="CommentText"/>
@@ -9331,7 +9341,7 @@
       </w:r>
     </w:p>
   </w:comment>
-  <w:comment w:id="14" w:author="Grant Kinsler" w:date="2018-07-26T16:14:00Z" w:initials="GK">
+  <w:comment w:id="13" w:author="Grant Kinsler" w:date="2018-07-26T16:14:00Z" w:initials="GK">
     <w:p>
       <w:pPr>
         <w:pStyle w:val="CommentText"/>
@@ -9347,7 +9357,7 @@
       </w:r>
     </w:p>
   </w:comment>
-  <w:comment w:id="15" w:author="Grant Kinsler" w:date="2018-07-20T16:52:00Z" w:initials="GK">
+  <w:comment w:id="14" w:author="Grant Kinsler" w:date="2018-07-20T16:52:00Z" w:initials="GK">
     <w:p>
       <w:pPr>
         <w:pStyle w:val="CommentText"/>
@@ -9389,7 +9399,7 @@
       </w:r>
     </w:p>
   </w:comment>
-  <w:comment w:id="16" w:author="Grant Kinsler" w:date="2018-08-04T00:12:00Z" w:initials="GK">
+  <w:comment w:id="15" w:author="Grant Kinsler" w:date="2018-08-04T00:12:00Z" w:initials="GK">
     <w:p>
       <w:pPr>
         <w:pStyle w:val="CommentText"/>
@@ -9405,7 +9415,7 @@
       </w:r>
     </w:p>
   </w:comment>
-  <w:comment w:id="17" w:author="Grant Kinsler" w:date="2018-07-20T16:55:00Z" w:initials="GK">
+  <w:comment w:id="16" w:author="Grant Kinsler" w:date="2018-07-20T16:55:00Z" w:initials="GK">
     <w:p>
       <w:pPr>
         <w:pStyle w:val="CommentText"/>
@@ -9427,7 +9437,7 @@
       </w:r>
     </w:p>
   </w:comment>
-  <w:comment w:id="18" w:author="Grant Kinsler" w:date="2018-07-20T16:56:00Z" w:initials="GK">
+  <w:comment w:id="17" w:author="Grant Kinsler" w:date="2018-07-20T16:56:00Z" w:initials="GK">
     <w:p>
       <w:pPr>
         <w:pStyle w:val="CommentText"/>
@@ -9452,7 +9462,7 @@
       </w:r>
     </w:p>
   </w:comment>
-  <w:comment w:id="19" w:author="Grant Kinsler" w:date="2018-08-04T00:19:00Z" w:initials="GK">
+  <w:comment w:id="18" w:author="Grant Kinsler" w:date="2018-08-04T00:19:00Z" w:initials="GK">
     <w:p>
       <w:pPr>
         <w:pStyle w:val="CommentText"/>
@@ -9496,7 +9506,7 @@
       </w:pPr>
     </w:p>
   </w:comment>
-  <w:comment w:id="20" w:author="Grant Kinsler" w:date="2018-08-04T00:33:00Z" w:initials="GK">
+  <w:comment w:id="19" w:author="Grant Kinsler" w:date="2018-08-04T00:33:00Z" w:initials="GK">
     <w:p>
       <w:pPr>
         <w:widowControl w:val="0"/>
@@ -9530,7 +9540,7 @@
       </w:r>
     </w:p>
   </w:comment>
-  <w:comment w:id="21" w:author="Grant Kinsler" w:date="2018-07-31T14:20:00Z" w:initials="GK">
+  <w:comment w:id="20" w:author="Grant Kinsler" w:date="2018-07-31T14:20:00Z" w:initials="GK">
     <w:p>
       <w:pPr>
         <w:pStyle w:val="CommentText"/>
@@ -9546,7 +9556,7 @@
       </w:r>
     </w:p>
   </w:comment>
-  <w:comment w:id="22" w:author="Grant Kinsler" w:date="2018-08-04T00:17:00Z" w:initials="GK">
+  <w:comment w:id="21" w:author="Grant Kinsler" w:date="2018-08-04T00:17:00Z" w:initials="GK">
     <w:p>
       <w:pPr>
         <w:pStyle w:val="CommentText"/>
@@ -9562,7 +9572,7 @@
       </w:r>
     </w:p>
   </w:comment>
-  <w:comment w:id="23" w:author="Grant Kinsler" w:date="2018-08-02T11:52:00Z" w:initials="GK">
+  <w:comment w:id="22" w:author="Grant Kinsler" w:date="2018-08-02T11:52:00Z" w:initials="GK">
     <w:p>
       <w:pPr>
         <w:pStyle w:val="CommentText"/>
@@ -9578,7 +9588,7 @@
       </w:r>
     </w:p>
   </w:comment>
-  <w:comment w:id="24" w:author="Grant Kinsler" w:date="2018-07-25T17:31:00Z" w:initials="GK">
+  <w:comment w:id="23" w:author="Grant Kinsler" w:date="2018-07-25T17:31:00Z" w:initials="GK">
     <w:p>
       <w:pPr>
         <w:pStyle w:val="CommentText"/>
@@ -10561,7 +10571,7 @@
 </file>
 
 <file path=customXml/itemProps1.xml><?xml version="1.0" encoding="utf-8"?>
-<ds:datastoreItem xmlns:ds="http://schemas.openxmlformats.org/officeDocument/2006/customXml" ds:itemID="{1A309DCB-1056-AB44-8B9B-AF40A0472C79}">
+<ds:datastoreItem xmlns:ds="http://schemas.openxmlformats.org/officeDocument/2006/customXml" ds:itemID="{57847939-7354-B940-BD85-3D9F58D717B7}">
   <ds:schemaRefs>
     <ds:schemaRef ds:uri="http://schemas.openxmlformats.org/officeDocument/2006/bibliography"/>
   </ds:schemaRefs>

</xml_diff>